<commit_message>
updated desc of entityes
</commit_message>
<xml_diff>
--- a/Соревнования по плаванию.docx
+++ b/Соревнования по плаванию.docx
@@ -192,144 +192,12 @@
         </w:rPr>
         <w:t>ол</w:t>
       </w:r>
-      <w:r>
-        <w:rPr>
-          <w:rFonts w:ascii="Times New Roman" w:hAnsi="Times New Roman" w:cs="Times New Roman"/>
-          <w:spacing w:val="-1"/>
-          <w:sz w:val="28"/>
-          <w:szCs w:val="28"/>
-        </w:rPr>
-        <w:br/>
-      </w:r>
-      <w:r>
-        <w:rPr>
-          <w:rFonts w:ascii="Times New Roman" w:hAnsi="Times New Roman" w:cs="Times New Roman"/>
-          <w:i/>
-          <w:iCs/>
-          <w:spacing w:val="-1"/>
-          <w:sz w:val="28"/>
-          <w:szCs w:val="28"/>
-        </w:rPr>
-        <w:t>к</w:t>
-      </w:r>
-      <w:r>
-        <w:rPr>
-          <w:rFonts w:ascii="Times New Roman" w:hAnsi="Times New Roman" w:cs="Times New Roman"/>
-          <w:i/>
-          <w:iCs/>
-          <w:spacing w:val="-1"/>
-          <w:sz w:val="28"/>
-          <w:szCs w:val="28"/>
-        </w:rPr>
-        <w:t>луб</w:t>
-      </w:r>
-      <w:r>
-        <w:rPr>
-          <w:rFonts w:ascii="Times New Roman" w:hAnsi="Times New Roman" w:cs="Times New Roman"/>
-          <w:i/>
-          <w:iCs/>
-          <w:spacing w:val="-1"/>
-          <w:sz w:val="28"/>
-          <w:szCs w:val="28"/>
-        </w:rPr>
-        <w:t>_</w:t>
-      </w:r>
-      <w:r>
-        <w:rPr>
-          <w:rFonts w:ascii="Times New Roman" w:hAnsi="Times New Roman" w:cs="Times New Roman"/>
-          <w:i/>
-          <w:iCs/>
-          <w:spacing w:val="-1"/>
-          <w:sz w:val="28"/>
-          <w:szCs w:val="28"/>
-          <w:lang w:val="en-US"/>
-        </w:rPr>
-        <w:t>id</w:t>
-      </w:r>
-      <w:r>
-        <w:rPr>
-          <w:rFonts w:ascii="Times New Roman" w:hAnsi="Times New Roman" w:cs="Times New Roman"/>
-          <w:spacing w:val="-1"/>
-          <w:sz w:val="28"/>
-          <w:szCs w:val="28"/>
-        </w:rPr>
-        <w:t xml:space="preserve"> (</w:t>
-      </w:r>
-      <w:r>
-        <w:rPr>
-          <w:rFonts w:ascii="Times New Roman" w:hAnsi="Times New Roman" w:cs="Times New Roman"/>
-          <w:b/>
-          <w:bCs/>
-          <w:spacing w:val="-1"/>
-          <w:sz w:val="28"/>
-          <w:szCs w:val="28"/>
-          <w:lang w:val="en-US"/>
-        </w:rPr>
-        <w:t>many</w:t>
-      </w:r>
-      <w:r>
-        <w:rPr>
-          <w:rFonts w:ascii="Times New Roman" w:hAnsi="Times New Roman" w:cs="Times New Roman"/>
-          <w:b/>
-          <w:bCs/>
-          <w:spacing w:val="-1"/>
-          <w:sz w:val="28"/>
-          <w:szCs w:val="28"/>
-        </w:rPr>
-        <w:t>-</w:t>
-      </w:r>
-      <w:r>
-        <w:rPr>
-          <w:rFonts w:ascii="Times New Roman" w:hAnsi="Times New Roman" w:cs="Times New Roman"/>
-          <w:b/>
-          <w:bCs/>
-          <w:spacing w:val="-1"/>
-          <w:sz w:val="28"/>
-          <w:szCs w:val="28"/>
-          <w:lang w:val="en-US"/>
-        </w:rPr>
-        <w:t>to</w:t>
-      </w:r>
-      <w:r>
-        <w:rPr>
-          <w:rFonts w:ascii="Times New Roman" w:hAnsi="Times New Roman" w:cs="Times New Roman"/>
-          <w:b/>
-          <w:bCs/>
-          <w:spacing w:val="-1"/>
-          <w:sz w:val="28"/>
-          <w:szCs w:val="28"/>
-        </w:rPr>
-        <w:t>-</w:t>
-      </w:r>
-      <w:r>
-        <w:rPr>
-          <w:rFonts w:ascii="Times New Roman" w:hAnsi="Times New Roman" w:cs="Times New Roman"/>
-          <w:b/>
-          <w:bCs/>
-          <w:spacing w:val="-1"/>
-          <w:sz w:val="28"/>
-          <w:szCs w:val="28"/>
-          <w:lang w:val="en-US"/>
-        </w:rPr>
-        <w:t>one</w:t>
-      </w:r>
-      <w:r>
-        <w:rPr>
-          <w:rFonts w:ascii="Times New Roman" w:hAnsi="Times New Roman" w:cs="Times New Roman"/>
-          <w:spacing w:val="-1"/>
-          <w:sz w:val="28"/>
-          <w:szCs w:val="28"/>
-        </w:rPr>
-        <w:t xml:space="preserve"> с клубом, так как в одном клубе состоит несколько спортсменов)</w:t>
-      </w:r>
     </w:p>
     <w:p>
       <w:pPr>
         <w:spacing w:after="0" w:line="240" w:lineRule="auto"/>
         <w:rPr>
           <w:rFonts w:ascii="Times New Roman" w:hAnsi="Times New Roman" w:cs="Times New Roman"/>
-          <w:b/>
-          <w:bCs/>
           <w:spacing w:val="-1"/>
           <w:sz w:val="28"/>
           <w:szCs w:val="28"/>
@@ -338,15 +206,141 @@
       <w:r>
         <w:rPr>
           <w:rFonts w:ascii="Times New Roman" w:hAnsi="Times New Roman" w:cs="Times New Roman"/>
-          <w:b/>
-          <w:bCs/>
+          <w:spacing w:val="-1"/>
+          <w:sz w:val="28"/>
+          <w:szCs w:val="28"/>
+        </w:rPr>
+        <w:t>разряд</w:t>
+      </w:r>
+      <w:r>
+        <w:rPr>
+          <w:rFonts w:ascii="Times New Roman" w:hAnsi="Times New Roman" w:cs="Times New Roman"/>
+          <w:spacing w:val="-1"/>
+          <w:sz w:val="28"/>
+          <w:szCs w:val="28"/>
+        </w:rPr>
+        <w:br/>
+      </w:r>
+      <w:r>
+        <w:rPr>
+          <w:rFonts w:ascii="Times New Roman" w:hAnsi="Times New Roman" w:cs="Times New Roman"/>
           <w:i/>
           <w:iCs/>
           <w:spacing w:val="-1"/>
           <w:sz w:val="28"/>
           <w:szCs w:val="28"/>
         </w:rPr>
-        <w:t xml:space="preserve">Тренер </w:t>
+        <w:t>к</w:t>
+      </w:r>
+      <w:r>
+        <w:rPr>
+          <w:rFonts w:ascii="Times New Roman" w:hAnsi="Times New Roman" w:cs="Times New Roman"/>
+          <w:i/>
+          <w:iCs/>
+          <w:spacing w:val="-1"/>
+          <w:sz w:val="28"/>
+          <w:szCs w:val="28"/>
+        </w:rPr>
+        <w:t>луб</w:t>
+      </w:r>
+      <w:r>
+        <w:rPr>
+          <w:rFonts w:ascii="Times New Roman" w:hAnsi="Times New Roman" w:cs="Times New Roman"/>
+          <w:i/>
+          <w:iCs/>
+          <w:spacing w:val="-1"/>
+          <w:sz w:val="28"/>
+          <w:szCs w:val="28"/>
+        </w:rPr>
+        <w:t>_</w:t>
+      </w:r>
+      <w:r>
+        <w:rPr>
+          <w:rFonts w:ascii="Times New Roman" w:hAnsi="Times New Roman" w:cs="Times New Roman"/>
+          <w:i/>
+          <w:iCs/>
+          <w:spacing w:val="-1"/>
+          <w:sz w:val="28"/>
+          <w:szCs w:val="28"/>
+          <w:lang w:val="en-US"/>
+        </w:rPr>
+        <w:t>id</w:t>
+      </w:r>
+      <w:r>
+        <w:rPr>
+          <w:rFonts w:ascii="Times New Roman" w:hAnsi="Times New Roman" w:cs="Times New Roman"/>
+          <w:spacing w:val="-1"/>
+          <w:sz w:val="28"/>
+          <w:szCs w:val="28"/>
+        </w:rPr>
+        <w:t xml:space="preserve"> (</w:t>
+      </w:r>
+      <w:r>
+        <w:rPr>
+          <w:rFonts w:ascii="Times New Roman" w:hAnsi="Times New Roman" w:cs="Times New Roman"/>
+          <w:b/>
+          <w:bCs/>
+          <w:spacing w:val="-1"/>
+          <w:sz w:val="28"/>
+          <w:szCs w:val="28"/>
+          <w:lang w:val="en-US"/>
+        </w:rPr>
+        <w:t>many</w:t>
+      </w:r>
+      <w:r>
+        <w:rPr>
+          <w:rFonts w:ascii="Times New Roman" w:hAnsi="Times New Roman" w:cs="Times New Roman"/>
+          <w:b/>
+          <w:bCs/>
+          <w:spacing w:val="-1"/>
+          <w:sz w:val="28"/>
+          <w:szCs w:val="28"/>
+        </w:rPr>
+        <w:t>-</w:t>
+      </w:r>
+      <w:r>
+        <w:rPr>
+          <w:rFonts w:ascii="Times New Roman" w:hAnsi="Times New Roman" w:cs="Times New Roman"/>
+          <w:b/>
+          <w:bCs/>
+          <w:spacing w:val="-1"/>
+          <w:sz w:val="28"/>
+          <w:szCs w:val="28"/>
+          <w:lang w:val="en-US"/>
+        </w:rPr>
+        <w:t>to</w:t>
+      </w:r>
+      <w:r>
+        <w:rPr>
+          <w:rFonts w:ascii="Times New Roman" w:hAnsi="Times New Roman" w:cs="Times New Roman"/>
+          <w:b/>
+          <w:bCs/>
+          <w:spacing w:val="-1"/>
+          <w:sz w:val="28"/>
+          <w:szCs w:val="28"/>
+        </w:rPr>
+        <w:t>-</w:t>
+      </w:r>
+      <w:r>
+        <w:rPr>
+          <w:rFonts w:ascii="Times New Roman" w:hAnsi="Times New Roman" w:cs="Times New Roman"/>
+          <w:b/>
+          <w:bCs/>
+          <w:spacing w:val="-1"/>
+          <w:sz w:val="28"/>
+          <w:szCs w:val="28"/>
+          <w:lang w:val="en-US"/>
+        </w:rPr>
+        <w:t>one</w:t>
+      </w:r>
+      <w:r>
+        <w:rPr>
+          <w:rFonts w:ascii="Times New Roman" w:hAnsi="Times New Roman" w:cs="Times New Roman"/>
+          <w:spacing w:val="-1"/>
+          <w:sz w:val="28"/>
+          <w:szCs w:val="28"/>
+        </w:rPr>
+        <w:t xml:space="preserve"> с клубом, так как в одном клубе состоит несколько спортсменов)</w:t>
       </w:r>
     </w:p>
     <w:p>
@@ -354,24 +348,25 @@
         <w:spacing w:after="0" w:line="240" w:lineRule="auto"/>
         <w:rPr>
           <w:rFonts w:ascii="Times New Roman" w:hAnsi="Times New Roman" w:cs="Times New Roman"/>
+          <w:b/>
+          <w:bCs/>
+          <w:spacing w:val="-1"/>
+          <w:sz w:val="28"/>
+          <w:szCs w:val="28"/>
+        </w:rPr>
+      </w:pPr>
+      <w:r>
+        <w:rPr>
+          <w:rFonts w:ascii="Times New Roman" w:hAnsi="Times New Roman" w:cs="Times New Roman"/>
+          <w:b/>
+          <w:bCs/>
           <w:i/>
           <w:iCs/>
           <w:spacing w:val="-1"/>
           <w:sz w:val="28"/>
           <w:szCs w:val="28"/>
         </w:rPr>
-      </w:pPr>
-      <w:r>
-        <w:rPr>
-          <w:rFonts w:ascii="Times New Roman" w:hAnsi="Times New Roman" w:cs="Times New Roman"/>
-          <w:i/>
-          <w:iCs/>
-          <w:spacing w:val="-1"/>
-          <w:sz w:val="28"/>
-          <w:szCs w:val="28"/>
-          <w:lang w:val="en-US"/>
-        </w:rPr>
-        <w:t>id</w:t>
+        <w:t xml:space="preserve">Тренер </w:t>
       </w:r>
     </w:p>
     <w:p>
@@ -379,6 +374,8 @@
         <w:spacing w:after="0" w:line="240" w:lineRule="auto"/>
         <w:rPr>
           <w:rFonts w:ascii="Times New Roman" w:hAnsi="Times New Roman" w:cs="Times New Roman"/>
+          <w:i/>
+          <w:iCs/>
           <w:spacing w:val="-1"/>
           <w:sz w:val="28"/>
           <w:szCs w:val="28"/>
@@ -387,11 +384,14 @@
       <w:r>
         <w:rPr>
           <w:rFonts w:ascii="Times New Roman" w:hAnsi="Times New Roman" w:cs="Times New Roman"/>
-          <w:spacing w:val="-1"/>
-          <w:sz w:val="28"/>
-          <w:szCs w:val="28"/>
-        </w:rPr>
-        <w:t>фамилия</w:t>
+          <w:i/>
+          <w:iCs/>
+          <w:spacing w:val="-1"/>
+          <w:sz w:val="28"/>
+          <w:szCs w:val="28"/>
+          <w:lang w:val="en-US"/>
+        </w:rPr>
+        <w:t>id</w:t>
       </w:r>
     </w:p>
     <w:p>
@@ -411,7 +411,7 @@
           <w:sz w:val="28"/>
           <w:szCs w:val="28"/>
         </w:rPr>
-        <w:t>имя</w:t>
+        <w:t>фамилия</w:t>
       </w:r>
     </w:p>
     <w:p>
@@ -431,489 +431,12 @@
           <w:sz w:val="28"/>
           <w:szCs w:val="28"/>
         </w:rPr>
-        <w:t>отчество</w:t>
-      </w:r>
-      <w:r>
-        <w:rPr>
-          <w:rFonts w:ascii="Times New Roman" w:hAnsi="Times New Roman" w:cs="Times New Roman"/>
-          <w:spacing w:val="-1"/>
-          <w:sz w:val="28"/>
-          <w:szCs w:val="28"/>
-        </w:rPr>
-        <w:br/>
-      </w:r>
-      <w:r>
-        <w:rPr>
-          <w:rFonts w:ascii="Times New Roman" w:hAnsi="Times New Roman" w:cs="Times New Roman"/>
-          <w:b/>
-          <w:bCs/>
-          <w:i/>
-          <w:iCs/>
-          <w:spacing w:val="-1"/>
-          <w:sz w:val="28"/>
-          <w:szCs w:val="28"/>
-        </w:rPr>
-        <w:t>Клуб</w:t>
-      </w:r>
-      <w:r>
-        <w:rPr>
-          <w:rFonts w:ascii="Times New Roman" w:hAnsi="Times New Roman" w:cs="Times New Roman"/>
-          <w:spacing w:val="-1"/>
-          <w:sz w:val="28"/>
-          <w:szCs w:val="28"/>
-        </w:rPr>
-        <w:br/>
-      </w:r>
-      <w:r>
-        <w:rPr>
-          <w:rFonts w:ascii="Times New Roman" w:hAnsi="Times New Roman" w:cs="Times New Roman"/>
-          <w:i/>
-          <w:iCs/>
-          <w:spacing w:val="-1"/>
-          <w:sz w:val="28"/>
-          <w:szCs w:val="28"/>
-          <w:lang w:val="en-US"/>
-        </w:rPr>
-        <w:t>id</w:t>
-      </w:r>
-      <w:r>
-        <w:rPr>
-          <w:rFonts w:ascii="Times New Roman" w:hAnsi="Times New Roman" w:cs="Times New Roman"/>
-          <w:spacing w:val="-1"/>
-          <w:sz w:val="28"/>
-          <w:szCs w:val="28"/>
-        </w:rPr>
-        <w:br/>
-      </w:r>
-      <w:r>
-        <w:rPr>
-          <w:rFonts w:ascii="Times New Roman" w:hAnsi="Times New Roman" w:cs="Times New Roman"/>
-          <w:spacing w:val="-1"/>
-          <w:sz w:val="28"/>
-          <w:szCs w:val="28"/>
-        </w:rPr>
-        <w:t>н</w:t>
-      </w:r>
-      <w:r>
-        <w:rPr>
-          <w:rFonts w:ascii="Times New Roman" w:hAnsi="Times New Roman" w:cs="Times New Roman"/>
-          <w:spacing w:val="-1"/>
-          <w:sz w:val="28"/>
-          <w:szCs w:val="28"/>
-        </w:rPr>
-        <w:t>азвание</w:t>
-      </w:r>
-      <w:r>
-        <w:rPr>
-          <w:rFonts w:ascii="Times New Roman" w:hAnsi="Times New Roman" w:cs="Times New Roman"/>
-          <w:spacing w:val="-1"/>
-          <w:sz w:val="28"/>
-          <w:szCs w:val="28"/>
-        </w:rPr>
-        <w:br/>
-      </w:r>
-      <w:r>
-        <w:rPr>
-          <w:rFonts w:ascii="Times New Roman" w:hAnsi="Times New Roman" w:cs="Times New Roman"/>
-          <w:spacing w:val="-1"/>
-          <w:sz w:val="28"/>
-          <w:szCs w:val="28"/>
-        </w:rPr>
-        <w:t>г</w:t>
-      </w:r>
-      <w:r>
-        <w:rPr>
-          <w:rFonts w:ascii="Times New Roman" w:hAnsi="Times New Roman" w:cs="Times New Roman"/>
-          <w:spacing w:val="-1"/>
-          <w:sz w:val="28"/>
-          <w:szCs w:val="28"/>
-        </w:rPr>
-        <w:t>ород</w:t>
-      </w:r>
-      <w:r>
-        <w:rPr>
-          <w:rFonts w:ascii="Times New Roman" w:hAnsi="Times New Roman" w:cs="Times New Roman"/>
-          <w:spacing w:val="-1"/>
-          <w:sz w:val="28"/>
-          <w:szCs w:val="28"/>
-        </w:rPr>
-        <w:br/>
-      </w:r>
-      <w:r>
-        <w:rPr>
-          <w:rFonts w:ascii="Times New Roman" w:hAnsi="Times New Roman" w:cs="Times New Roman"/>
-          <w:i/>
-          <w:iCs/>
-          <w:spacing w:val="-1"/>
-          <w:sz w:val="28"/>
-          <w:szCs w:val="28"/>
-        </w:rPr>
-        <w:t>т</w:t>
-      </w:r>
-      <w:r>
-        <w:rPr>
-          <w:rFonts w:ascii="Times New Roman" w:hAnsi="Times New Roman" w:cs="Times New Roman"/>
-          <w:i/>
-          <w:iCs/>
-          <w:spacing w:val="-1"/>
-          <w:sz w:val="28"/>
-          <w:szCs w:val="28"/>
-        </w:rPr>
-        <w:t>ренер</w:t>
-      </w:r>
-      <w:r>
-        <w:rPr>
-          <w:rFonts w:ascii="Times New Roman" w:hAnsi="Times New Roman" w:cs="Times New Roman"/>
-          <w:i/>
-          <w:iCs/>
-          <w:spacing w:val="-1"/>
-          <w:sz w:val="28"/>
-          <w:szCs w:val="28"/>
-        </w:rPr>
-        <w:t>_</w:t>
-      </w:r>
-      <w:r>
-        <w:rPr>
-          <w:rFonts w:ascii="Times New Roman" w:hAnsi="Times New Roman" w:cs="Times New Roman"/>
-          <w:i/>
-          <w:iCs/>
-          <w:spacing w:val="-1"/>
-          <w:sz w:val="28"/>
-          <w:szCs w:val="28"/>
-          <w:lang w:val="en-US"/>
-        </w:rPr>
-        <w:t>id</w:t>
-      </w:r>
-      <w:r>
-        <w:rPr>
-          <w:rFonts w:ascii="Times New Roman" w:hAnsi="Times New Roman" w:cs="Times New Roman"/>
-          <w:spacing w:val="-1"/>
-          <w:sz w:val="28"/>
-          <w:szCs w:val="28"/>
-        </w:rPr>
-        <w:t xml:space="preserve"> (</w:t>
-      </w:r>
-      <w:proofErr w:type="spellStart"/>
-      <w:r>
-        <w:rPr>
-          <w:rFonts w:ascii="Times New Roman" w:hAnsi="Times New Roman" w:cs="Times New Roman"/>
-          <w:b/>
-          <w:bCs/>
-          <w:spacing w:val="-1"/>
-          <w:sz w:val="28"/>
-          <w:szCs w:val="28"/>
-        </w:rPr>
-        <w:t>one-to-zero-or-one</w:t>
-      </w:r>
-      <w:proofErr w:type="spellEnd"/>
-      <w:r>
-        <w:rPr>
-          <w:rFonts w:ascii="Times New Roman" w:hAnsi="Times New Roman" w:cs="Times New Roman"/>
-          <w:b/>
-          <w:bCs/>
-          <w:spacing w:val="-1"/>
-          <w:sz w:val="28"/>
-          <w:szCs w:val="28"/>
-        </w:rPr>
-        <w:t xml:space="preserve"> </w:t>
-      </w:r>
-      <w:r>
-        <w:rPr>
-          <w:rFonts w:ascii="Times New Roman" w:hAnsi="Times New Roman" w:cs="Times New Roman"/>
-          <w:spacing w:val="-1"/>
-          <w:sz w:val="28"/>
-          <w:szCs w:val="28"/>
-        </w:rPr>
-        <w:t>с тренером</w:t>
-      </w:r>
-      <w:r>
-        <w:rPr>
-          <w:rFonts w:ascii="Times New Roman" w:hAnsi="Times New Roman" w:cs="Times New Roman"/>
-          <w:spacing w:val="-1"/>
-          <w:sz w:val="28"/>
-          <w:szCs w:val="28"/>
-        </w:rPr>
-        <w:t xml:space="preserve">, </w:t>
-      </w:r>
-      <w:r>
-        <w:rPr>
-          <w:rFonts w:ascii="Times New Roman" w:hAnsi="Times New Roman" w:cs="Times New Roman"/>
-          <w:spacing w:val="-1"/>
-          <w:sz w:val="28"/>
-          <w:szCs w:val="28"/>
-        </w:rPr>
-        <w:t xml:space="preserve">так как </w:t>
-      </w:r>
-      <w:r>
-        <w:rPr>
-          <w:rFonts w:ascii="Times New Roman" w:hAnsi="Times New Roman" w:cs="Times New Roman"/>
-          <w:spacing w:val="-1"/>
-          <w:sz w:val="28"/>
-          <w:szCs w:val="28"/>
-        </w:rPr>
-        <w:t>не у всех клубов есть тренер</w:t>
-      </w:r>
-      <w:r>
-        <w:rPr>
-          <w:rFonts w:ascii="Times New Roman" w:hAnsi="Times New Roman" w:cs="Times New Roman"/>
-          <w:spacing w:val="-1"/>
-          <w:sz w:val="28"/>
-          <w:szCs w:val="28"/>
-        </w:rPr>
-        <w:t>)</w:t>
-      </w:r>
-      <w:r>
-        <w:rPr>
-          <w:rFonts w:ascii="Times New Roman" w:hAnsi="Times New Roman" w:cs="Times New Roman"/>
-          <w:spacing w:val="-1"/>
-          <w:sz w:val="28"/>
-          <w:szCs w:val="28"/>
-        </w:rPr>
-        <w:br/>
-      </w:r>
-      <w:r>
-        <w:rPr>
-          <w:rFonts w:ascii="Times New Roman" w:hAnsi="Times New Roman" w:cs="Times New Roman"/>
-          <w:b/>
-          <w:bCs/>
-          <w:i/>
-          <w:iCs/>
-          <w:spacing w:val="-1"/>
-          <w:sz w:val="28"/>
-          <w:szCs w:val="28"/>
-        </w:rPr>
-        <w:t>Соревнование</w:t>
-      </w:r>
-      <w:r>
-        <w:rPr>
-          <w:rFonts w:ascii="Times New Roman" w:hAnsi="Times New Roman" w:cs="Times New Roman"/>
-          <w:spacing w:val="-1"/>
-          <w:sz w:val="28"/>
-          <w:szCs w:val="28"/>
-        </w:rPr>
-        <w:br/>
-      </w:r>
-      <w:r>
-        <w:rPr>
-          <w:rFonts w:ascii="Times New Roman" w:hAnsi="Times New Roman" w:cs="Times New Roman"/>
-          <w:i/>
-          <w:iCs/>
-          <w:spacing w:val="-1"/>
-          <w:sz w:val="28"/>
-          <w:szCs w:val="28"/>
-          <w:lang w:val="en-US"/>
-        </w:rPr>
-        <w:t>id</w:t>
-      </w:r>
-      <w:r>
-        <w:rPr>
-          <w:rFonts w:ascii="Times New Roman" w:hAnsi="Times New Roman" w:cs="Times New Roman"/>
-          <w:spacing w:val="-1"/>
-          <w:sz w:val="28"/>
-          <w:szCs w:val="28"/>
-        </w:rPr>
-        <w:br/>
-      </w:r>
-      <w:r>
-        <w:rPr>
-          <w:rFonts w:ascii="Times New Roman" w:hAnsi="Times New Roman" w:cs="Times New Roman"/>
-          <w:spacing w:val="-1"/>
-          <w:sz w:val="28"/>
-          <w:szCs w:val="28"/>
-        </w:rPr>
-        <w:t>н</w:t>
-      </w:r>
-      <w:r>
-        <w:rPr>
-          <w:rFonts w:ascii="Times New Roman" w:hAnsi="Times New Roman" w:cs="Times New Roman"/>
-          <w:spacing w:val="-1"/>
-          <w:sz w:val="28"/>
-          <w:szCs w:val="28"/>
-        </w:rPr>
-        <w:t>азвание</w:t>
-      </w:r>
-      <w:r>
-        <w:rPr>
-          <w:rFonts w:ascii="Times New Roman" w:hAnsi="Times New Roman" w:cs="Times New Roman"/>
-          <w:spacing w:val="-1"/>
-          <w:sz w:val="28"/>
-          <w:szCs w:val="28"/>
-        </w:rPr>
-        <w:br/>
-      </w:r>
-      <w:r>
-        <w:rPr>
-          <w:rFonts w:ascii="Times New Roman" w:hAnsi="Times New Roman" w:cs="Times New Roman"/>
-          <w:spacing w:val="-1"/>
-          <w:sz w:val="28"/>
-          <w:szCs w:val="28"/>
-        </w:rPr>
-        <w:t>д</w:t>
-      </w:r>
-      <w:r>
-        <w:rPr>
-          <w:rFonts w:ascii="Times New Roman" w:hAnsi="Times New Roman" w:cs="Times New Roman"/>
-          <w:spacing w:val="-1"/>
-          <w:sz w:val="28"/>
-          <w:szCs w:val="28"/>
-        </w:rPr>
-        <w:t xml:space="preserve">ата </w:t>
-      </w:r>
-      <w:r>
-        <w:rPr>
-          <w:rFonts w:ascii="Times New Roman" w:hAnsi="Times New Roman" w:cs="Times New Roman"/>
-          <w:spacing w:val="-1"/>
-          <w:sz w:val="28"/>
-          <w:szCs w:val="28"/>
-        </w:rPr>
-        <w:t>начала</w:t>
-      </w:r>
-      <w:r>
-        <w:rPr>
-          <w:rFonts w:ascii="Times New Roman" w:hAnsi="Times New Roman" w:cs="Times New Roman"/>
-          <w:spacing w:val="-1"/>
-          <w:sz w:val="28"/>
-          <w:szCs w:val="28"/>
-        </w:rPr>
-        <w:br/>
-      </w:r>
-      <w:r>
-        <w:rPr>
-          <w:rFonts w:ascii="Times New Roman" w:hAnsi="Times New Roman" w:cs="Times New Roman"/>
-          <w:spacing w:val="-1"/>
-          <w:sz w:val="28"/>
-          <w:szCs w:val="28"/>
-        </w:rPr>
-        <w:t>д</w:t>
-      </w:r>
-      <w:r>
-        <w:rPr>
-          <w:rFonts w:ascii="Times New Roman" w:hAnsi="Times New Roman" w:cs="Times New Roman"/>
-          <w:spacing w:val="-1"/>
-          <w:sz w:val="28"/>
-          <w:szCs w:val="28"/>
-        </w:rPr>
-        <w:t>ата конца</w:t>
-      </w:r>
-      <w:r>
-        <w:rPr>
-          <w:rFonts w:ascii="Times New Roman" w:hAnsi="Times New Roman" w:cs="Times New Roman"/>
-          <w:spacing w:val="-1"/>
-          <w:sz w:val="28"/>
-          <w:szCs w:val="28"/>
-        </w:rPr>
-        <w:br/>
-      </w:r>
-      <w:r>
-        <w:rPr>
-          <w:rFonts w:ascii="Times New Roman" w:hAnsi="Times New Roman" w:cs="Times New Roman"/>
-          <w:spacing w:val="-1"/>
-          <w:sz w:val="28"/>
-          <w:szCs w:val="28"/>
-        </w:rPr>
-        <w:t>м</w:t>
-      </w:r>
-      <w:r>
-        <w:rPr>
-          <w:rFonts w:ascii="Times New Roman" w:hAnsi="Times New Roman" w:cs="Times New Roman"/>
-          <w:spacing w:val="-1"/>
-          <w:sz w:val="28"/>
-          <w:szCs w:val="28"/>
-        </w:rPr>
-        <w:t>есто проведения</w:t>
-      </w:r>
-      <w:r>
-        <w:rPr>
-          <w:rFonts w:ascii="Times New Roman" w:hAnsi="Times New Roman" w:cs="Times New Roman"/>
-          <w:spacing w:val="-1"/>
-          <w:sz w:val="28"/>
-          <w:szCs w:val="28"/>
-        </w:rPr>
-        <w:br/>
-      </w:r>
-      <w:r>
-        <w:rPr>
-          <w:rFonts w:ascii="Times New Roman" w:hAnsi="Times New Roman" w:cs="Times New Roman"/>
-          <w:b/>
-          <w:bCs/>
-          <w:i/>
-          <w:iCs/>
-          <w:spacing w:val="-1"/>
-          <w:sz w:val="28"/>
-          <w:szCs w:val="28"/>
-        </w:rPr>
-        <w:t>Дистанция</w:t>
-      </w:r>
-      <w:r>
-        <w:rPr>
-          <w:rFonts w:ascii="Times New Roman" w:hAnsi="Times New Roman" w:cs="Times New Roman"/>
-          <w:spacing w:val="-1"/>
-          <w:sz w:val="28"/>
-          <w:szCs w:val="28"/>
-        </w:rPr>
-        <w:br/>
-      </w:r>
-      <w:r>
-        <w:rPr>
-          <w:rFonts w:ascii="Times New Roman" w:hAnsi="Times New Roman" w:cs="Times New Roman"/>
-          <w:i/>
-          <w:iCs/>
-          <w:spacing w:val="-1"/>
-          <w:sz w:val="28"/>
-          <w:szCs w:val="28"/>
-          <w:lang w:val="en-US"/>
-        </w:rPr>
-        <w:t>id</w:t>
-      </w:r>
-      <w:r>
-        <w:rPr>
-          <w:rFonts w:ascii="Times New Roman" w:hAnsi="Times New Roman" w:cs="Times New Roman"/>
-          <w:spacing w:val="-1"/>
-          <w:sz w:val="28"/>
-          <w:szCs w:val="28"/>
-        </w:rPr>
-        <w:br/>
-      </w:r>
-      <w:r>
-        <w:rPr>
-          <w:rFonts w:ascii="Times New Roman" w:hAnsi="Times New Roman" w:cs="Times New Roman"/>
-          <w:spacing w:val="-1"/>
-          <w:sz w:val="28"/>
-          <w:szCs w:val="28"/>
-        </w:rPr>
-        <w:t>стиль</w:t>
-      </w:r>
-      <w:r>
-        <w:rPr>
-          <w:rFonts w:ascii="Times New Roman" w:hAnsi="Times New Roman" w:cs="Times New Roman"/>
-          <w:spacing w:val="-1"/>
-          <w:sz w:val="28"/>
-          <w:szCs w:val="28"/>
-        </w:rPr>
-        <w:br/>
-      </w:r>
-      <w:r>
-        <w:rPr>
-          <w:rFonts w:ascii="Times New Roman" w:hAnsi="Times New Roman" w:cs="Times New Roman"/>
-          <w:spacing w:val="-1"/>
-          <w:sz w:val="28"/>
-          <w:szCs w:val="28"/>
-        </w:rPr>
-        <w:t>д</w:t>
-      </w:r>
-      <w:r>
-        <w:rPr>
-          <w:rFonts w:ascii="Times New Roman" w:hAnsi="Times New Roman" w:cs="Times New Roman"/>
-          <w:spacing w:val="-1"/>
-          <w:sz w:val="28"/>
-          <w:szCs w:val="28"/>
-        </w:rPr>
-        <w:t>лина (в метрах)</w:t>
+        <w:t>имя</w:t>
       </w:r>
     </w:p>
     <w:p>
       <w:pPr>
-        <w:spacing w:line="240" w:lineRule="auto"/>
+        <w:spacing w:after="0" w:line="240" w:lineRule="auto"/>
         <w:rPr>
           <w:rFonts w:ascii="Times New Roman" w:hAnsi="Times New Roman" w:cs="Times New Roman"/>
           <w:spacing w:val="-1"/>
@@ -924,13 +447,42 @@
       <w:r>
         <w:rPr>
           <w:rFonts w:ascii="Times New Roman" w:hAnsi="Times New Roman" w:cs="Times New Roman"/>
+          <w:spacing w:val="-1"/>
+          <w:sz w:val="28"/>
+          <w:szCs w:val="28"/>
+        </w:rPr>
+        <w:t>отчество</w:t>
+      </w:r>
+      <w:r>
+        <w:rPr>
+          <w:rFonts w:ascii="Times New Roman" w:hAnsi="Times New Roman" w:cs="Times New Roman"/>
+          <w:spacing w:val="-1"/>
+          <w:sz w:val="28"/>
+          <w:szCs w:val="28"/>
+        </w:rPr>
+        <w:br/>
+      </w:r>
+      <w:r>
+        <w:rPr>
+          <w:rFonts w:ascii="Times New Roman" w:hAnsi="Times New Roman" w:cs="Times New Roman"/>
+          <w:b/>
+          <w:bCs/>
           <w:i/>
           <w:iCs/>
           <w:spacing w:val="-1"/>
           <w:sz w:val="28"/>
           <w:szCs w:val="28"/>
         </w:rPr>
-        <w:t>соревнования_</w:t>
+        <w:t>Клуб</w:t>
+      </w:r>
+      <w:r>
+        <w:rPr>
+          <w:rFonts w:ascii="Times New Roman" w:hAnsi="Times New Roman" w:cs="Times New Roman"/>
+          <w:spacing w:val="-1"/>
+          <w:sz w:val="28"/>
+          <w:szCs w:val="28"/>
+        </w:rPr>
+        <w:br/>
       </w:r>
       <w:r>
         <w:rPr>
@@ -951,97 +503,565 @@
           <w:sz w:val="28"/>
           <w:szCs w:val="28"/>
         </w:rPr>
+        <w:br/>
+      </w:r>
+      <w:r>
+        <w:rPr>
+          <w:rFonts w:ascii="Times New Roman" w:hAnsi="Times New Roman" w:cs="Times New Roman"/>
+          <w:spacing w:val="-1"/>
+          <w:sz w:val="28"/>
+          <w:szCs w:val="28"/>
+        </w:rPr>
+        <w:t>н</w:t>
+      </w:r>
+      <w:r>
+        <w:rPr>
+          <w:rFonts w:ascii="Times New Roman" w:hAnsi="Times New Roman" w:cs="Times New Roman"/>
+          <w:spacing w:val="-1"/>
+          <w:sz w:val="28"/>
+          <w:szCs w:val="28"/>
+        </w:rPr>
+        <w:t>азвание</w:t>
+      </w:r>
+      <w:r>
+        <w:rPr>
+          <w:rFonts w:ascii="Times New Roman" w:hAnsi="Times New Roman" w:cs="Times New Roman"/>
+          <w:spacing w:val="-1"/>
+          <w:sz w:val="28"/>
+          <w:szCs w:val="28"/>
+        </w:rPr>
+        <w:br/>
+      </w:r>
+      <w:r>
+        <w:rPr>
+          <w:rFonts w:ascii="Times New Roman" w:hAnsi="Times New Roman" w:cs="Times New Roman"/>
+          <w:spacing w:val="-1"/>
+          <w:sz w:val="28"/>
+          <w:szCs w:val="28"/>
+        </w:rPr>
+        <w:t>г</w:t>
+      </w:r>
+      <w:r>
+        <w:rPr>
+          <w:rFonts w:ascii="Times New Roman" w:hAnsi="Times New Roman" w:cs="Times New Roman"/>
+          <w:spacing w:val="-1"/>
+          <w:sz w:val="28"/>
+          <w:szCs w:val="28"/>
+        </w:rPr>
+        <w:t>ород</w:t>
+      </w:r>
+      <w:r>
+        <w:rPr>
+          <w:rFonts w:ascii="Times New Roman" w:hAnsi="Times New Roman" w:cs="Times New Roman"/>
+          <w:spacing w:val="-1"/>
+          <w:sz w:val="28"/>
+          <w:szCs w:val="28"/>
+        </w:rPr>
+        <w:br/>
+      </w:r>
+      <w:r>
+        <w:rPr>
+          <w:rFonts w:ascii="Times New Roman" w:hAnsi="Times New Roman" w:cs="Times New Roman"/>
+          <w:i/>
+          <w:iCs/>
+          <w:spacing w:val="-1"/>
+          <w:sz w:val="28"/>
+          <w:szCs w:val="28"/>
+        </w:rPr>
+        <w:t>т</w:t>
+      </w:r>
+      <w:r>
+        <w:rPr>
+          <w:rFonts w:ascii="Times New Roman" w:hAnsi="Times New Roman" w:cs="Times New Roman"/>
+          <w:i/>
+          <w:iCs/>
+          <w:spacing w:val="-1"/>
+          <w:sz w:val="28"/>
+          <w:szCs w:val="28"/>
+        </w:rPr>
+        <w:t>ренер</w:t>
+      </w:r>
+      <w:r>
+        <w:rPr>
+          <w:rFonts w:ascii="Times New Roman" w:hAnsi="Times New Roman" w:cs="Times New Roman"/>
+          <w:i/>
+          <w:iCs/>
+          <w:spacing w:val="-1"/>
+          <w:sz w:val="28"/>
+          <w:szCs w:val="28"/>
+        </w:rPr>
+        <w:t>_</w:t>
+      </w:r>
+      <w:r>
+        <w:rPr>
+          <w:rFonts w:ascii="Times New Roman" w:hAnsi="Times New Roman" w:cs="Times New Roman"/>
+          <w:i/>
+          <w:iCs/>
+          <w:spacing w:val="-1"/>
+          <w:sz w:val="28"/>
+          <w:szCs w:val="28"/>
+          <w:lang w:val="en-US"/>
+        </w:rPr>
+        <w:t>id</w:t>
+      </w:r>
+      <w:r>
+        <w:rPr>
+          <w:rFonts w:ascii="Times New Roman" w:hAnsi="Times New Roman" w:cs="Times New Roman"/>
+          <w:spacing w:val="-1"/>
+          <w:sz w:val="28"/>
+          <w:szCs w:val="28"/>
+        </w:rPr>
         <w:t xml:space="preserve"> (</w:t>
       </w:r>
-      <w:r>
-        <w:rPr>
-          <w:rFonts w:ascii="Times New Roman" w:hAnsi="Times New Roman" w:cs="Times New Roman"/>
-          <w:b/>
-          <w:bCs/>
+      <w:proofErr w:type="spellStart"/>
+      <w:r>
+        <w:rPr>
+          <w:rFonts w:ascii="Times New Roman" w:hAnsi="Times New Roman" w:cs="Times New Roman"/>
+          <w:b/>
+          <w:bCs/>
+          <w:spacing w:val="-1"/>
+          <w:sz w:val="28"/>
+          <w:szCs w:val="28"/>
+        </w:rPr>
+        <w:t>one-to-zero-or-one</w:t>
+      </w:r>
+      <w:proofErr w:type="spellEnd"/>
+      <w:r>
+        <w:rPr>
+          <w:rFonts w:ascii="Times New Roman" w:hAnsi="Times New Roman" w:cs="Times New Roman"/>
+          <w:b/>
+          <w:bCs/>
+          <w:spacing w:val="-1"/>
+          <w:sz w:val="28"/>
+          <w:szCs w:val="28"/>
+        </w:rPr>
+        <w:t xml:space="preserve"> </w:t>
+      </w:r>
+      <w:r>
+        <w:rPr>
+          <w:rFonts w:ascii="Times New Roman" w:hAnsi="Times New Roman" w:cs="Times New Roman"/>
+          <w:spacing w:val="-1"/>
+          <w:sz w:val="28"/>
+          <w:szCs w:val="28"/>
+        </w:rPr>
+        <w:t>с тренером</w:t>
+      </w:r>
+      <w:r>
+        <w:rPr>
+          <w:rFonts w:ascii="Times New Roman" w:hAnsi="Times New Roman" w:cs="Times New Roman"/>
+          <w:spacing w:val="-1"/>
+          <w:sz w:val="28"/>
+          <w:szCs w:val="28"/>
+        </w:rPr>
+        <w:t xml:space="preserve">, </w:t>
+      </w:r>
+      <w:r>
+        <w:rPr>
+          <w:rFonts w:ascii="Times New Roman" w:hAnsi="Times New Roman" w:cs="Times New Roman"/>
+          <w:spacing w:val="-1"/>
+          <w:sz w:val="28"/>
+          <w:szCs w:val="28"/>
+        </w:rPr>
+        <w:t xml:space="preserve">так как </w:t>
+      </w:r>
+      <w:r>
+        <w:rPr>
+          <w:rFonts w:ascii="Times New Roman" w:hAnsi="Times New Roman" w:cs="Times New Roman"/>
+          <w:spacing w:val="-1"/>
+          <w:sz w:val="28"/>
+          <w:szCs w:val="28"/>
+        </w:rPr>
+        <w:t>не у всех клубов есть тренер</w:t>
+      </w:r>
+      <w:r>
+        <w:rPr>
+          <w:rFonts w:ascii="Times New Roman" w:hAnsi="Times New Roman" w:cs="Times New Roman"/>
+          <w:spacing w:val="-1"/>
+          <w:sz w:val="28"/>
+          <w:szCs w:val="28"/>
+        </w:rPr>
+        <w:t>)</w:t>
+      </w:r>
+      <w:r>
+        <w:rPr>
+          <w:rFonts w:ascii="Times New Roman" w:hAnsi="Times New Roman" w:cs="Times New Roman"/>
+          <w:spacing w:val="-1"/>
+          <w:sz w:val="28"/>
+          <w:szCs w:val="28"/>
+        </w:rPr>
+        <w:br/>
+      </w:r>
+      <w:r>
+        <w:rPr>
+          <w:rFonts w:ascii="Times New Roman" w:hAnsi="Times New Roman" w:cs="Times New Roman"/>
+          <w:b/>
+          <w:bCs/>
+          <w:i/>
+          <w:iCs/>
+          <w:spacing w:val="-1"/>
+          <w:sz w:val="28"/>
+          <w:szCs w:val="28"/>
+        </w:rPr>
+        <w:t>Соревнование</w:t>
+      </w:r>
+      <w:r>
+        <w:rPr>
+          <w:rFonts w:ascii="Times New Roman" w:hAnsi="Times New Roman" w:cs="Times New Roman"/>
+          <w:spacing w:val="-1"/>
+          <w:sz w:val="28"/>
+          <w:szCs w:val="28"/>
+        </w:rPr>
+        <w:br/>
+      </w:r>
+      <w:r>
+        <w:rPr>
+          <w:rFonts w:ascii="Times New Roman" w:hAnsi="Times New Roman" w:cs="Times New Roman"/>
+          <w:i/>
+          <w:iCs/>
           <w:spacing w:val="-1"/>
           <w:sz w:val="28"/>
           <w:szCs w:val="28"/>
           <w:lang w:val="en-US"/>
         </w:rPr>
-        <w:t>many</w:t>
-      </w:r>
-      <w:r>
-        <w:rPr>
-          <w:rFonts w:ascii="Times New Roman" w:hAnsi="Times New Roman" w:cs="Times New Roman"/>
-          <w:b/>
-          <w:bCs/>
-          <w:spacing w:val="-1"/>
-          <w:sz w:val="28"/>
-          <w:szCs w:val="28"/>
-        </w:rPr>
-        <w:t>-</w:t>
-      </w:r>
-      <w:r>
-        <w:rPr>
-          <w:rFonts w:ascii="Times New Roman" w:hAnsi="Times New Roman" w:cs="Times New Roman"/>
-          <w:b/>
-          <w:bCs/>
+        <w:t>id</w:t>
+      </w:r>
+      <w:r>
+        <w:rPr>
+          <w:rFonts w:ascii="Times New Roman" w:hAnsi="Times New Roman" w:cs="Times New Roman"/>
+          <w:spacing w:val="-1"/>
+          <w:sz w:val="28"/>
+          <w:szCs w:val="28"/>
+        </w:rPr>
+        <w:br/>
+      </w:r>
+      <w:r>
+        <w:rPr>
+          <w:rFonts w:ascii="Times New Roman" w:hAnsi="Times New Roman" w:cs="Times New Roman"/>
+          <w:spacing w:val="-1"/>
+          <w:sz w:val="28"/>
+          <w:szCs w:val="28"/>
+        </w:rPr>
+        <w:t>н</w:t>
+      </w:r>
+      <w:r>
+        <w:rPr>
+          <w:rFonts w:ascii="Times New Roman" w:hAnsi="Times New Roman" w:cs="Times New Roman"/>
+          <w:spacing w:val="-1"/>
+          <w:sz w:val="28"/>
+          <w:szCs w:val="28"/>
+        </w:rPr>
+        <w:t>азвание</w:t>
+      </w:r>
+      <w:r>
+        <w:rPr>
+          <w:rFonts w:ascii="Times New Roman" w:hAnsi="Times New Roman" w:cs="Times New Roman"/>
+          <w:spacing w:val="-1"/>
+          <w:sz w:val="28"/>
+          <w:szCs w:val="28"/>
+        </w:rPr>
+        <w:br/>
+      </w:r>
+      <w:r>
+        <w:rPr>
+          <w:rFonts w:ascii="Times New Roman" w:hAnsi="Times New Roman" w:cs="Times New Roman"/>
+          <w:spacing w:val="-1"/>
+          <w:sz w:val="28"/>
+          <w:szCs w:val="28"/>
+        </w:rPr>
+        <w:t>д</w:t>
+      </w:r>
+      <w:r>
+        <w:rPr>
+          <w:rFonts w:ascii="Times New Roman" w:hAnsi="Times New Roman" w:cs="Times New Roman"/>
+          <w:spacing w:val="-1"/>
+          <w:sz w:val="28"/>
+          <w:szCs w:val="28"/>
+        </w:rPr>
+        <w:t xml:space="preserve">ата </w:t>
+      </w:r>
+      <w:r>
+        <w:rPr>
+          <w:rFonts w:ascii="Times New Roman" w:hAnsi="Times New Roman" w:cs="Times New Roman"/>
+          <w:spacing w:val="-1"/>
+          <w:sz w:val="28"/>
+          <w:szCs w:val="28"/>
+        </w:rPr>
+        <w:t>начала</w:t>
+      </w:r>
+      <w:r>
+        <w:rPr>
+          <w:rFonts w:ascii="Times New Roman" w:hAnsi="Times New Roman" w:cs="Times New Roman"/>
+          <w:spacing w:val="-1"/>
+          <w:sz w:val="28"/>
+          <w:szCs w:val="28"/>
+        </w:rPr>
+        <w:br/>
+      </w:r>
+      <w:r>
+        <w:rPr>
+          <w:rFonts w:ascii="Times New Roman" w:hAnsi="Times New Roman" w:cs="Times New Roman"/>
+          <w:spacing w:val="-1"/>
+          <w:sz w:val="28"/>
+          <w:szCs w:val="28"/>
+        </w:rPr>
+        <w:t>д</w:t>
+      </w:r>
+      <w:r>
+        <w:rPr>
+          <w:rFonts w:ascii="Times New Roman" w:hAnsi="Times New Roman" w:cs="Times New Roman"/>
+          <w:spacing w:val="-1"/>
+          <w:sz w:val="28"/>
+          <w:szCs w:val="28"/>
+        </w:rPr>
+        <w:t>ата конца</w:t>
+      </w:r>
+      <w:r>
+        <w:rPr>
+          <w:rFonts w:ascii="Times New Roman" w:hAnsi="Times New Roman" w:cs="Times New Roman"/>
+          <w:spacing w:val="-1"/>
+          <w:sz w:val="28"/>
+          <w:szCs w:val="28"/>
+        </w:rPr>
+        <w:br/>
+      </w:r>
+      <w:r>
+        <w:rPr>
+          <w:rFonts w:ascii="Times New Roman" w:hAnsi="Times New Roman" w:cs="Times New Roman"/>
+          <w:spacing w:val="-1"/>
+          <w:sz w:val="28"/>
+          <w:szCs w:val="28"/>
+        </w:rPr>
+        <w:t>м</w:t>
+      </w:r>
+      <w:r>
+        <w:rPr>
+          <w:rFonts w:ascii="Times New Roman" w:hAnsi="Times New Roman" w:cs="Times New Roman"/>
+          <w:spacing w:val="-1"/>
+          <w:sz w:val="28"/>
+          <w:szCs w:val="28"/>
+        </w:rPr>
+        <w:t>есто проведения</w:t>
+      </w:r>
+      <w:r>
+        <w:rPr>
+          <w:rFonts w:ascii="Times New Roman" w:hAnsi="Times New Roman" w:cs="Times New Roman"/>
+          <w:spacing w:val="-1"/>
+          <w:sz w:val="28"/>
+          <w:szCs w:val="28"/>
+        </w:rPr>
+        <w:br/>
+      </w:r>
+      <w:r>
+        <w:rPr>
+          <w:rFonts w:ascii="Times New Roman" w:hAnsi="Times New Roman" w:cs="Times New Roman"/>
+          <w:b/>
+          <w:bCs/>
+          <w:i/>
+          <w:iCs/>
+          <w:spacing w:val="-1"/>
+          <w:sz w:val="28"/>
+          <w:szCs w:val="28"/>
+        </w:rPr>
+        <w:t>Дистанция</w:t>
+      </w:r>
+      <w:r>
+        <w:rPr>
+          <w:rFonts w:ascii="Times New Roman" w:hAnsi="Times New Roman" w:cs="Times New Roman"/>
+          <w:spacing w:val="-1"/>
+          <w:sz w:val="28"/>
+          <w:szCs w:val="28"/>
+        </w:rPr>
+        <w:br/>
+      </w:r>
+      <w:r>
+        <w:rPr>
+          <w:rFonts w:ascii="Times New Roman" w:hAnsi="Times New Roman" w:cs="Times New Roman"/>
+          <w:i/>
+          <w:iCs/>
           <w:spacing w:val="-1"/>
           <w:sz w:val="28"/>
           <w:szCs w:val="28"/>
           <w:lang w:val="en-US"/>
         </w:rPr>
-        <w:t>to</w:t>
-      </w:r>
-      <w:r>
-        <w:rPr>
-          <w:rFonts w:ascii="Times New Roman" w:hAnsi="Times New Roman" w:cs="Times New Roman"/>
-          <w:b/>
-          <w:bCs/>
-          <w:spacing w:val="-1"/>
-          <w:sz w:val="28"/>
-          <w:szCs w:val="28"/>
-        </w:rPr>
-        <w:t>-</w:t>
-      </w:r>
-      <w:r>
-        <w:rPr>
-          <w:rFonts w:ascii="Times New Roman" w:hAnsi="Times New Roman" w:cs="Times New Roman"/>
-          <w:b/>
-          <w:bCs/>
-          <w:spacing w:val="-1"/>
-          <w:sz w:val="28"/>
-          <w:szCs w:val="28"/>
-          <w:lang w:val="en-US"/>
-        </w:rPr>
-        <w:t>one</w:t>
-      </w:r>
-      <w:r>
-        <w:rPr>
-          <w:rFonts w:ascii="Times New Roman" w:hAnsi="Times New Roman" w:cs="Times New Roman"/>
-          <w:spacing w:val="-1"/>
-          <w:sz w:val="28"/>
-          <w:szCs w:val="28"/>
-        </w:rPr>
-        <w:t xml:space="preserve"> </w:t>
-      </w:r>
-      <w:r>
-        <w:rPr>
-          <w:rFonts w:ascii="Times New Roman" w:hAnsi="Times New Roman" w:cs="Times New Roman"/>
-          <w:spacing w:val="-1"/>
-          <w:sz w:val="28"/>
-          <w:szCs w:val="28"/>
-        </w:rPr>
-        <w:t>с соревнованиями, так как в одних соревнованиях регламентированы несколько дистанций</w:t>
-      </w:r>
-      <w:r>
-        <w:rPr>
-          <w:rFonts w:ascii="Times New Roman" w:hAnsi="Times New Roman" w:cs="Times New Roman"/>
-          <w:spacing w:val="-1"/>
-          <w:sz w:val="28"/>
-          <w:szCs w:val="28"/>
-        </w:rPr>
-        <w:t>)</w:t>
+        <w:t>id</w:t>
+      </w:r>
+      <w:r>
+        <w:rPr>
+          <w:rFonts w:ascii="Times New Roman" w:hAnsi="Times New Roman" w:cs="Times New Roman"/>
+          <w:spacing w:val="-1"/>
+          <w:sz w:val="28"/>
+          <w:szCs w:val="28"/>
+        </w:rPr>
+        <w:br/>
+      </w:r>
+      <w:r>
+        <w:rPr>
+          <w:rFonts w:ascii="Times New Roman" w:hAnsi="Times New Roman" w:cs="Times New Roman"/>
+          <w:spacing w:val="-1"/>
+          <w:sz w:val="28"/>
+          <w:szCs w:val="28"/>
+        </w:rPr>
+        <w:t>стиль</w:t>
+      </w:r>
+      <w:r>
+        <w:rPr>
+          <w:rFonts w:ascii="Times New Roman" w:hAnsi="Times New Roman" w:cs="Times New Roman"/>
+          <w:spacing w:val="-1"/>
+          <w:sz w:val="28"/>
+          <w:szCs w:val="28"/>
+        </w:rPr>
+        <w:br/>
+      </w:r>
+      <w:r>
+        <w:rPr>
+          <w:rFonts w:ascii="Times New Roman" w:hAnsi="Times New Roman" w:cs="Times New Roman"/>
+          <w:spacing w:val="-1"/>
+          <w:sz w:val="28"/>
+          <w:szCs w:val="28"/>
+        </w:rPr>
+        <w:t>д</w:t>
+      </w:r>
+      <w:r>
+        <w:rPr>
+          <w:rFonts w:ascii="Times New Roman" w:hAnsi="Times New Roman" w:cs="Times New Roman"/>
+          <w:spacing w:val="-1"/>
+          <w:sz w:val="28"/>
+          <w:szCs w:val="28"/>
+        </w:rPr>
+        <w:t>лина (в метрах)</w:t>
       </w:r>
     </w:p>
     <w:p>
       <w:pPr>
-        <w:spacing w:line="240" w:lineRule="auto"/>
+        <w:spacing w:after="0" w:line="240" w:lineRule="auto"/>
+        <w:rPr>
+          <w:rFonts w:ascii="Times New Roman" w:hAnsi="Times New Roman" w:cs="Times New Roman"/>
+          <w:spacing w:val="-1"/>
+          <w:sz w:val="28"/>
+          <w:szCs w:val="28"/>
+        </w:rPr>
+      </w:pPr>
+      <w:r>
+        <w:rPr>
+          <w:rFonts w:ascii="Times New Roman" w:hAnsi="Times New Roman" w:cs="Times New Roman"/>
+          <w:i/>
+          <w:iCs/>
+          <w:spacing w:val="-1"/>
+          <w:sz w:val="28"/>
+          <w:szCs w:val="28"/>
+        </w:rPr>
+        <w:t>соревнования_</w:t>
+      </w:r>
+      <w:r>
+        <w:rPr>
+          <w:rFonts w:ascii="Times New Roman" w:hAnsi="Times New Roman" w:cs="Times New Roman"/>
+          <w:i/>
+          <w:iCs/>
+          <w:spacing w:val="-1"/>
+          <w:sz w:val="28"/>
+          <w:szCs w:val="28"/>
+          <w:lang w:val="en-US"/>
+        </w:rPr>
+        <w:t>id</w:t>
+      </w:r>
+      <w:r>
+        <w:rPr>
+          <w:rFonts w:ascii="Times New Roman" w:hAnsi="Times New Roman" w:cs="Times New Roman"/>
+          <w:spacing w:val="-1"/>
+          <w:sz w:val="28"/>
+          <w:szCs w:val="28"/>
+        </w:rPr>
+        <w:t xml:space="preserve"> (</w:t>
+      </w:r>
+      <w:r>
+        <w:rPr>
+          <w:rFonts w:ascii="Times New Roman" w:hAnsi="Times New Roman" w:cs="Times New Roman"/>
+          <w:b/>
+          <w:bCs/>
+          <w:spacing w:val="-1"/>
+          <w:sz w:val="28"/>
+          <w:szCs w:val="28"/>
+          <w:lang w:val="en-US"/>
+        </w:rPr>
+        <w:t>many</w:t>
+      </w:r>
+      <w:r>
+        <w:rPr>
+          <w:rFonts w:ascii="Times New Roman" w:hAnsi="Times New Roman" w:cs="Times New Roman"/>
+          <w:b/>
+          <w:bCs/>
+          <w:spacing w:val="-1"/>
+          <w:sz w:val="28"/>
+          <w:szCs w:val="28"/>
+        </w:rPr>
+        <w:t>-</w:t>
+      </w:r>
+      <w:r>
+        <w:rPr>
+          <w:rFonts w:ascii="Times New Roman" w:hAnsi="Times New Roman" w:cs="Times New Roman"/>
+          <w:b/>
+          <w:bCs/>
+          <w:spacing w:val="-1"/>
+          <w:sz w:val="28"/>
+          <w:szCs w:val="28"/>
+          <w:lang w:val="en-US"/>
+        </w:rPr>
+        <w:t>to</w:t>
+      </w:r>
+      <w:r>
+        <w:rPr>
+          <w:rFonts w:ascii="Times New Roman" w:hAnsi="Times New Roman" w:cs="Times New Roman"/>
+          <w:b/>
+          <w:bCs/>
+          <w:spacing w:val="-1"/>
+          <w:sz w:val="28"/>
+          <w:szCs w:val="28"/>
+        </w:rPr>
+        <w:t>-</w:t>
+      </w:r>
+      <w:r>
+        <w:rPr>
+          <w:rFonts w:ascii="Times New Roman" w:hAnsi="Times New Roman" w:cs="Times New Roman"/>
+          <w:b/>
+          <w:bCs/>
+          <w:spacing w:val="-1"/>
+          <w:sz w:val="28"/>
+          <w:szCs w:val="28"/>
+          <w:lang w:val="en-US"/>
+        </w:rPr>
+        <w:t>one</w:t>
+      </w:r>
+      <w:r>
+        <w:rPr>
+          <w:rFonts w:ascii="Times New Roman" w:hAnsi="Times New Roman" w:cs="Times New Roman"/>
+          <w:spacing w:val="-1"/>
+          <w:sz w:val="28"/>
+          <w:szCs w:val="28"/>
+        </w:rPr>
+        <w:t xml:space="preserve"> </w:t>
+      </w:r>
+      <w:r>
+        <w:rPr>
+          <w:rFonts w:ascii="Times New Roman" w:hAnsi="Times New Roman" w:cs="Times New Roman"/>
+          <w:spacing w:val="-1"/>
+          <w:sz w:val="28"/>
+          <w:szCs w:val="28"/>
+        </w:rPr>
+        <w:t>с соревнованиями, так как в одних соревнованиях регламентированы несколько дистанций</w:t>
+      </w:r>
+      <w:r>
+        <w:rPr>
+          <w:rFonts w:ascii="Times New Roman" w:hAnsi="Times New Roman" w:cs="Times New Roman"/>
+          <w:spacing w:val="-1"/>
+          <w:sz w:val="28"/>
+          <w:szCs w:val="28"/>
+        </w:rPr>
+        <w:t>)</w:t>
+      </w:r>
+    </w:p>
+    <w:p>
+      <w:pPr>
+        <w:spacing w:after="0" w:line="240" w:lineRule="auto"/>
         <w:ind w:firstLine="708"/>
         <w:rPr>
           <w:rFonts w:ascii="Times New Roman" w:hAnsi="Times New Roman" w:cs="Times New Roman"/>

</xml_diff>